<commit_message>
i think this should be the final push
</commit_message>
<xml_diff>
--- a/CARE Lab Notebook.docx
+++ b/CARE Lab Notebook.docx
@@ -14,13 +14,8 @@
     </w:p>
     <w:p>
       <w:r>
-        <w:t xml:space="preserve">Creator: Jason </w:t>
-      </w:r>
-      <w:proofErr w:type="gramStart"/>
-      <w:r>
-        <w:t>Ko</w:t>
-      </w:r>
-      <w:proofErr w:type="gramEnd"/>
+        <w:t>Creator: Jason Ko</w:t>
+      </w:r>
     </w:p>
     <w:p/>
     <w:p/>
@@ -84,87 +79,66 @@
         <w:t>ICARE</w:t>
       </w:r>
       <w:r>
-        <w:t xml:space="preserve">, is an iterative version of CARE that </w:t>
-      </w:r>
-      <w:proofErr w:type="gramStart"/>
-      <w:r>
-        <w:t>groups</w:t>
-      </w:r>
-      <w:proofErr w:type="gramEnd"/>
-      <w:r>
-        <w:t xml:space="preserve"> patients into separate disease groups, based on the diseases they have already developed. Then, Collaborative Filtering is applied to each disease group. The third, </w:t>
-      </w:r>
-      <w:r>
-        <w:rPr>
-          <w:b/>
-        </w:rPr>
-        <w:t xml:space="preserve">time-sensitive </w:t>
-      </w:r>
-      <w:proofErr w:type="gramStart"/>
-      <w:r>
-        <w:rPr>
-          <w:b/>
-        </w:rPr>
-        <w:t>ICARE</w:t>
-      </w:r>
-      <w:r>
-        <w:t>,</w:t>
-      </w:r>
-      <w:proofErr w:type="gramEnd"/>
-      <w:r>
-        <w:t xml:space="preserve"> is ICARE with the addition of a best match subset algorithm in place to exploit the temporal ordering in which diseases occur. This improvement makes it applicable to long-term, diverse data that is available to </w:t>
-      </w:r>
-      <w:proofErr w:type="spellStart"/>
-      <w:r>
-        <w:t>Optum</w:t>
-      </w:r>
-      <w:proofErr w:type="spellEnd"/>
+        <w:t xml:space="preserve">, is an iterative version of CARE that groups patients into separate disease groups, based on the diseases they have already developed. Then, Collaborative Filtering is applied to each disease group. The third, </w:t>
+      </w:r>
+      <w:r>
+        <w:rPr>
+          <w:b/>
+        </w:rPr>
+        <w:t>time-sensitive ICARE</w:t>
+      </w:r>
+      <w:r>
+        <w:t xml:space="preserve">, is ICARE with the addition of a best match subset algorithm </w:t>
+      </w:r>
+      <w:r>
+        <w:t>which makes it possible</w:t>
+      </w:r>
+      <w:r>
+        <w:t xml:space="preserve"> to exploit the temporal ordering in which diseases occur. This improvement makes it applicable to long-term, diverse data that is available to Optum. </w:t>
+      </w:r>
+      <w:r>
+        <w:t>From my experiments, I’ve noticed that ICARE is far superior to the standard CARE implementation, so users should use either ICARE or time-sensitive ICARE when making predictions.</w:t>
+      </w:r>
+    </w:p>
+    <w:p/>
+    <w:p>
+      <w:pPr>
+        <w:rPr>
+          <w:b/>
+        </w:rPr>
+      </w:pPr>
+      <w:r>
+        <w:rPr>
+          <w:b/>
+        </w:rPr>
+        <w:t>Filtering</w:t>
+      </w:r>
+    </w:p>
+    <w:p>
+      <w:r>
+        <w:t xml:space="preserve">There is a filtering process before Collaborative Filtering. We obtain a “training set” of patients by constricting the database with users that have at least 2 common diseases with our target patient. This serves to remove the influence of patients with little or no similarity with the target patient. This does not result in loss of information, and serves to reduce the runtime of our algorithm, and improve efficiency. </w:t>
+      </w:r>
+      <w:r>
+        <w:rPr>
+          <w:b/>
+        </w:rPr>
+        <w:t xml:space="preserve">It is important to note that both ICARE and time-sensitive ICARE do not require this filtering process, because we </w:t>
+      </w:r>
+      <w:r>
+        <w:rPr>
+          <w:b/>
+        </w:rPr>
+        <w:t>apply</w:t>
+      </w:r>
+      <w:r>
+        <w:rPr>
+          <w:b/>
+        </w:rPr>
+        <w:t xml:space="preserve"> Collaborative Filtering to each individual disease group</w:t>
+      </w:r>
       <w:r>
         <w:t xml:space="preserve">. </w:t>
       </w:r>
-      <w:r>
-        <w:t>From my experiments, I’ve noticed that ICARE is far superior to the standard CARE implementation, so users should use either ICARE or time-sensitive ICARE when making predictions.</w:t>
-      </w:r>
-    </w:p>
-    <w:p/>
-    <w:p>
-      <w:pPr>
-        <w:rPr>
-          <w:b/>
-        </w:rPr>
-      </w:pPr>
-      <w:r>
-        <w:rPr>
-          <w:b/>
-        </w:rPr>
-        <w:t>Filtering</w:t>
-      </w:r>
-    </w:p>
-    <w:p>
-      <w:r>
-        <w:t xml:space="preserve">There is a filtering process before Collaborative Filtering. We obtain a “training set” of patients by constricting the database with users that have at least 2 common diseases with our target patient. This serves to remove the influence of patients with little or no similarity with the target patient. This does not result in loss of information, and serves to reduce the runtime of our algorithm, and improve efficiency. </w:t>
-      </w:r>
-      <w:r>
-        <w:rPr>
-          <w:b/>
-        </w:rPr>
-        <w:t xml:space="preserve">It is important to note that both ICARE and time-sensitive ICARE do not require this filtering process, because we </w:t>
-      </w:r>
-      <w:r>
-        <w:rPr>
-          <w:b/>
-        </w:rPr>
-        <w:t>apply</w:t>
-      </w:r>
-      <w:r>
-        <w:rPr>
-          <w:b/>
-        </w:rPr>
-        <w:t xml:space="preserve"> Collaborative Filtering to each individual disease group</w:t>
-      </w:r>
-      <w:r>
-        <w:t xml:space="preserve">. </w:t>
-      </w:r>
     </w:p>
     <w:p/>
     <w:p>
@@ -182,7 +156,13 @@
     </w:p>
     <w:p>
       <w:r>
-        <w:t>Our data consists of users with either:</w:t>
+        <w:t>Our data</w:t>
+      </w:r>
+      <w:r>
+        <w:t>set</w:t>
+      </w:r>
+      <w:r>
+        <w:t xml:space="preserve"> consists of users with either:</w:t>
       </w:r>
     </w:p>
     <w:p>
@@ -193,13 +173,8 @@
           <w:numId w:val="1"/>
         </w:numPr>
       </w:pPr>
-      <w:proofErr w:type="gramStart"/>
-      <w:r>
-        <w:t>psoriasis</w:t>
-      </w:r>
-      <w:proofErr w:type="gramEnd"/>
-      <w:r>
-        <w:t xml:space="preserve"> (icd9 code 5715) or </w:t>
+      <w:r>
+        <w:t xml:space="preserve">psoriasis (icd9 code 5715) or </w:t>
       </w:r>
     </w:p>
     <w:p>
@@ -210,29 +185,17 @@
           <w:numId w:val="1"/>
         </w:numPr>
       </w:pPr>
-      <w:proofErr w:type="gramStart"/>
-      <w:r>
-        <w:t>cirrhosis</w:t>
-      </w:r>
-      <w:proofErr w:type="gramEnd"/>
-      <w:r>
-        <w:t xml:space="preserve"> (icd9 code 6961)</w:t>
-      </w:r>
-    </w:p>
-    <w:p>
-      <w:proofErr w:type="gramStart"/>
-      <w:r>
-        <w:t>and</w:t>
-      </w:r>
-      <w:proofErr w:type="gramEnd"/>
-      <w:r>
-        <w:t xml:space="preserve"> the accompanying diseases that follow with the aforementioned two diseases. After we have created our patient database, we will artificially create two patients with heavy symptoms of each disease. Our first patient, </w:t>
-      </w:r>
-      <w:proofErr w:type="gramStart"/>
-      <w:r>
-        <w:t>which</w:t>
-      </w:r>
-      <w:proofErr w:type="gramEnd"/>
+      <w:r>
+        <w:t>cirrhosis (icd9 code 6961)</w:t>
+      </w:r>
+    </w:p>
+    <w:p>
+      <w:r>
+        <w:t xml:space="preserve">and the accompanying diseases that follow with the aforementioned two diseases. After we have created our patient database, we will artificially create two patients with heavy symptoms of each disease. Our first patient, </w:t>
+      </w:r>
+      <w:r>
+        <w:t>whom</w:t>
+      </w:r>
       <w:r>
         <w:t xml:space="preserve"> we’ll call “patient zero”, will have symptoms of cirrhosis. Our second patient, named “patient one”, will have symptoms of psoriasis. Note that I have done research ahead of time, and each </w:t>
       </w:r>
@@ -440,7 +403,7 @@
           <w:noProof/>
         </w:rPr>
         <w:drawing>
-          <wp:inline distT="0" distB="0" distL="0" distR="0">
+          <wp:inline distT="0" distB="0" distL="0" distR="0" wp14:anchorId="262C6356" wp14:editId="0FEBB3C9">
             <wp:extent cx="2968283" cy="352068"/>
             <wp:effectExtent l="0" t="0" r="3810" b="3810"/>
             <wp:docPr id="2" name="Picture 2" descr="Macintosh HD:Users:jko1:Desktop:Screen Shot 2016-08-08 at 3.35.46 PM.png"/>
@@ -501,7 +464,7 @@
           <w:noProof/>
         </w:rPr>
         <w:drawing>
-          <wp:inline distT="0" distB="0" distL="0" distR="0">
+          <wp:inline distT="0" distB="0" distL="0" distR="0" wp14:anchorId="605CDBD1" wp14:editId="6569CACC">
             <wp:extent cx="2853983" cy="351417"/>
             <wp:effectExtent l="0" t="0" r="0" b="4445"/>
             <wp:docPr id="3" name="Picture 3" descr="Macintosh HD:Users:jko1:Desktop:Screen Shot 2016-08-08 at 3.36.54 PM.png"/>
@@ -610,7 +573,7 @@
           <w:noProof/>
         </w:rPr>
         <w:drawing>
-          <wp:inline distT="0" distB="0" distL="0" distR="0">
+          <wp:inline distT="0" distB="0" distL="0" distR="0" wp14:anchorId="2695E733" wp14:editId="5FD3695D">
             <wp:extent cx="4094189" cy="1424354"/>
             <wp:effectExtent l="0" t="0" r="0" b="0"/>
             <wp:docPr id="1" name="Picture 1" descr="Macintosh HD:Users:jko1:Desktop:Screen Shot 2016-08-08 at 3.31.58 PM.png"/>
@@ -684,7 +647,7 @@
           <w:noProof/>
         </w:rPr>
         <w:drawing>
-          <wp:inline distT="0" distB="0" distL="0" distR="0">
+          <wp:inline distT="0" distB="0" distL="0" distR="0" wp14:anchorId="4C7E0CD2" wp14:editId="1ABEADAE">
             <wp:extent cx="3768383" cy="440205"/>
             <wp:effectExtent l="0" t="0" r="0" b="0"/>
             <wp:docPr id="5" name="Picture 5" descr="Macintosh HD:Users:jko1:Desktop:Screen Shot 2016-08-08 at 3.48.51 PM.png"/>
@@ -744,21 +707,19 @@
         <w:rPr>
           <w:i/>
         </w:rPr>
-        <w:t xml:space="preserve">You can see that each predicted disease has a weighted score of </w:t>
-      </w:r>
-      <w:proofErr w:type="spellStart"/>
+        <w:t>You can see that each predicted disease has a weighted score of NaN. This is due to the fact that there has to be more than 1 patient in the training set in order to calculate a weighted score</w:t>
+      </w:r>
       <w:r>
         <w:rPr>
           <w:i/>
         </w:rPr>
-        <w:t>NaN</w:t>
-      </w:r>
-      <w:proofErr w:type="spellEnd"/>
+        <w:t xml:space="preserve"> (due to the way the algorithm works)</w:t>
+      </w:r>
       <w:r>
         <w:rPr>
           <w:i/>
         </w:rPr>
-        <w:t>. This is due to the fact that there has to be more than 1 patient in the training set in order to calculate a weighted score. This is another drawback of using standard CARE implementation.</w:t>
+        <w:t>. This is another drawback of using standard CARE implementation.</w:t>
       </w:r>
     </w:p>
     <w:p>
@@ -815,7 +776,7 @@
           <w:noProof/>
         </w:rPr>
         <w:drawing>
-          <wp:inline distT="0" distB="0" distL="0" distR="0">
+          <wp:inline distT="0" distB="0" distL="0" distR="0" wp14:anchorId="2019BA70" wp14:editId="16122671">
             <wp:extent cx="3706001" cy="1306537"/>
             <wp:effectExtent l="0" t="0" r="2540" b="0"/>
             <wp:docPr id="6" name="Picture 6" descr="Macintosh HD:Users:jko1:Desktop:Screen Shot 2016-08-08 at 3.54.33 PM.png"/>
@@ -880,7 +841,7 @@
           <w:noProof/>
         </w:rPr>
         <w:drawing>
-          <wp:inline distT="0" distB="0" distL="0" distR="0">
+          <wp:inline distT="0" distB="0" distL="0" distR="0" wp14:anchorId="51598907" wp14:editId="72EAB26C">
             <wp:extent cx="3654083" cy="1275901"/>
             <wp:effectExtent l="0" t="0" r="3810" b="0"/>
             <wp:docPr id="7" name="Picture 7" descr="Macintosh HD:Users:jko1:Desktop:Screen Shot 2016-08-08 at 3.55.18 PM.png"/>
@@ -964,7 +925,13 @@
     </w:p>
     <w:p>
       <w:r>
-        <w:t>Unfortunately, we were not able to obtain patient data from 5, 10, or 20 years prior, as the data we were given only showed patient history from one period of time. However, once we can obtain this data with a continuous time scale, we can make predictions based on the temporal pattern in which diseases occur.</w:t>
+        <w:t>Unfortunately, we were not able</w:t>
+      </w:r>
+      <w:r>
+        <w:t xml:space="preserve"> to obtain patient data from 5 -</w:t>
+      </w:r>
+      <w:r>
+        <w:t xml:space="preserve"> 20 years prior, as the data we were given only showed patient history from one period of time. However, once we obtain this data, we can make predictions based on the temporal pattern in which diseases occur.</w:t>
       </w:r>
     </w:p>
     <w:p/>
@@ -982,8 +949,62 @@
       </w:r>
     </w:p>
     <w:p>
+      <w:r>
+        <w:t xml:space="preserve">Based on these results, we can see that collaborative filtering is effective in predicting targeted diseases. After running and analyzing both CARE and ICARE, I have also come to the conclusion that ICARE is superior in every way. Therefore, when making predictions on patients, either ICARE or time-sensitive ICARE should be the method to use. When looking at the big picture, Collaborative Filtering has many advantages to standard machine learning algorithms such as neural networks, and other classification/regression algorithms. </w:t>
+      </w:r>
+    </w:p>
+    <w:p/>
+    <w:p>
+      <w:r>
+        <w:t xml:space="preserve">First, the process is very fast. Reading in a csv file of ~1 million rows takes roughly ~15 seconds, and the training/predicting phase is nearly instantaneous. And </w:t>
+      </w:r>
+      <w:r>
+        <w:t>once we can save the data into a</w:t>
+      </w:r>
+      <w:r>
+        <w:t>n</w:t>
+      </w:r>
       <w:bookmarkStart w:id="0" w:name="_GoBack"/>
       <w:bookmarkEnd w:id="0"/>
+      <w:r>
+        <w:t xml:space="preserve"> </w:t>
+      </w:r>
+      <w:r>
+        <w:t xml:space="preserve">actual </w:t>
+      </w:r>
+      <w:r>
+        <w:t xml:space="preserve">database, reading and accessing the data will be instantaneous as well. </w:t>
+      </w:r>
+      <w:r>
+        <w:t xml:space="preserve">This is a huge advantage compared to </w:t>
+      </w:r>
+      <w:r>
+        <w:t xml:space="preserve">a neural network, which may take hours to train a dataset this large. </w:t>
+      </w:r>
+    </w:p>
+    <w:p/>
+    <w:p>
+      <w:r>
+        <w:t>Second, there were no third party libraries necessary to implement CARE. Typically, one would use a library such as python’s scikit-learn or keras to implement various machine learning algorithms. With CARE, the algorithms within Collaborative Filtering are simple, yet extremely powerful. This allows our CARE frame</w:t>
+      </w:r>
+      <w:r>
+        <w:t xml:space="preserve">work to be </w:t>
+      </w:r>
+      <w:r>
+        <w:t xml:space="preserve">portable and easily implemented in other languages on other platforms. </w:t>
+      </w:r>
+    </w:p>
+    <w:p/>
+    <w:p>
+      <w:r>
+        <w:t xml:space="preserve">Lastly, the CARE framework can take into account the temporal aspect in which diseases occur. This cannot be done with traditional machine learning algorithms, and is unique to the structure that is built with CARE. With Optum’s large, diverse dataset, we can differentiate between chronic disease and lone occurrence. </w:t>
+      </w:r>
+      <w:r>
+        <w:t>With our application, doctors will be able</w:t>
+      </w:r>
+      <w:r>
+        <w:t xml:space="preserve"> to suggest previously unconsidered concerns, and facilitate discussion about early testing and intervention. </w:t>
+      </w:r>
     </w:p>
     <w:sectPr>
       <w:pgSz w:w="12240" w:h="15840"/>

</xml_diff>